<commit_message>
my first srd version
</commit_message>
<xml_diff>
--- a/srd.docx
+++ b/srd.docx
@@ -123,6 +123,131 @@
       <w:r>
         <w:t xml:space="preserve"> </w:t>
       </w:r>
+    </w:p>
+    <w:p/>
+    <w:p>
+      <w:proofErr w:type="spellStart"/>
+      <w:r>
+        <w:t>Abcd</w:t>
+      </w:r>
+      <w:proofErr w:type="spellEnd"/>
+      <w:r>
+        <w:t xml:space="preserve"> </w:t>
+      </w:r>
+      <w:proofErr w:type="spellStart"/>
+      <w:r>
+        <w:t>busa</w:t>
+      </w:r>
+      <w:proofErr w:type="spellEnd"/>
+      <w:r>
+        <w:t xml:space="preserve"> </w:t>
+      </w:r>
+      <w:proofErr w:type="spellStart"/>
+      <w:r>
+        <w:t>kristan</w:t>
+      </w:r>
+      <w:proofErr w:type="spellEnd"/>
+      <w:r>
+        <w:t xml:space="preserve"> </w:t>
+      </w:r>
+      <w:proofErr w:type="spellStart"/>
+      <w:r>
+        <w:t>dhirajbhai</w:t>
+      </w:r>
+      <w:proofErr w:type="spellEnd"/>
+      <w:r>
+        <w:t xml:space="preserve"> </w:t>
+      </w:r>
+      <w:proofErr w:type="spellStart"/>
+      <w:r>
+        <w:t>cndjnvjnvrckd</w:t>
+      </w:r>
+      <w:proofErr w:type="spellEnd"/>
+      <w:r>
+        <w:t xml:space="preserve"> </w:t>
+      </w:r>
+      <w:proofErr w:type="spellStart"/>
+      <w:r>
+        <w:t>mnforeifew</w:t>
+      </w:r>
+      <w:proofErr w:type="spellEnd"/>
+      <w:r>
+        <w:t xml:space="preserve"> </w:t>
+      </w:r>
+      <w:proofErr w:type="spellStart"/>
+      <w:r>
+        <w:t>ij</w:t>
+      </w:r>
+      <w:proofErr w:type="spellEnd"/>
+      <w:r>
+        <w:t xml:space="preserve"> I </w:t>
+      </w:r>
+      <w:proofErr w:type="spellStart"/>
+      <w:r>
+        <w:t>jjijijfirg</w:t>
+      </w:r>
+      <w:proofErr w:type="spellEnd"/>
+      <w:r>
+        <w:t xml:space="preserve"> </w:t>
+      </w:r>
+      <w:proofErr w:type="spellStart"/>
+      <w:r>
+        <w:t>jij</w:t>
+      </w:r>
+      <w:proofErr w:type="spellEnd"/>
+      <w:r>
+        <w:t xml:space="preserve"> </w:t>
+      </w:r>
+      <w:proofErr w:type="spellStart"/>
+      <w:r>
+        <w:t>ijij</w:t>
+      </w:r>
+      <w:proofErr w:type="spellEnd"/>
+      <w:r>
+        <w:t xml:space="preserve"> </w:t>
+      </w:r>
+      <w:proofErr w:type="spellStart"/>
+      <w:r>
+        <w:t>igji</w:t>
+      </w:r>
+      <w:proofErr w:type="spellEnd"/>
+      <w:r>
+        <w:t xml:space="preserve"> </w:t>
+      </w:r>
+      <w:proofErr w:type="spellStart"/>
+      <w:r>
+        <w:t>jij</w:t>
+      </w:r>
+      <w:proofErr w:type="spellEnd"/>
+      <w:r>
+        <w:t xml:space="preserve"> j </w:t>
+      </w:r>
+      <w:proofErr w:type="spellStart"/>
+      <w:r>
+        <w:t>jij</w:t>
+      </w:r>
+      <w:proofErr w:type="spellEnd"/>
+      <w:r>
+        <w:t xml:space="preserve"> </w:t>
+      </w:r>
+      <w:proofErr w:type="spellStart"/>
+      <w:r>
+        <w:t>igjgir</w:t>
+      </w:r>
+      <w:proofErr w:type="spellEnd"/>
+      <w:r>
+        <w:t xml:space="preserve"> </w:t>
+      </w:r>
+      <w:proofErr w:type="spellStart"/>
+      <w:r>
+        <w:t>jj</w:t>
+      </w:r>
+      <w:proofErr w:type="spellEnd"/>
+      <w:r>
+        <w:t xml:space="preserve"> </w:t>
+      </w:r>
+    </w:p>
+    <w:p>
       <w:bookmarkStart w:id="0" w:name="_GoBack"/>
       <w:bookmarkEnd w:id="0"/>
     </w:p>

</xml_diff>